<commit_message>
time_max_HRR and gr_rate_err fields update for HRR parser
</commit_message>
<xml_diff>
--- a/docs/user_manual.docx
+++ b/docs/user_manual.docx
@@ -209,10 +209,7 @@
         </w:numPr>
       </w:pPr>
       <w:r>
-        <w:t>T</w:t>
-      </w:r>
-      <w:r>
-        <w:t xml:space="preserve">ype </w:t>
+        <w:t xml:space="preserve">Type </w:t>
       </w:r>
       <w:r>
         <w:rPr>
@@ -333,10 +330,7 @@
         </w:numPr>
       </w:pPr>
       <w:r>
-        <w:t xml:space="preserve">Update other config options - see </w:t>
-      </w:r>
-      <w:r>
-        <w:t>Section 3 for more information</w:t>
+        <w:t>Update other config options - see Section 3 for more information</w:t>
       </w:r>
       <w:r>
         <w:t>.</w:t>
@@ -372,6 +366,7 @@
         </w:numPr>
       </w:pPr>
       <w:r>
+        <w:lastRenderedPageBreak/>
         <w:t xml:space="preserve">Open </w:t>
       </w:r>
       <w:r>
@@ -409,31 +404,7 @@
             <w:i/>
             <w:iCs/>
           </w:rPr>
-          <w:t>\\fircls01\data\fds\</w:t>
-        </w:r>
-        <w:r>
-          <w:rPr>
-            <w:rStyle w:val="Hyperlink"/>
-            <w:i/>
-            <w:iCs/>
-          </w:rPr>
-          <w:t>project_1</w:t>
-        </w:r>
-        <w:r>
-          <w:rPr>
-            <w:rStyle w:val="Hyperlink"/>
-            <w:i/>
-            <w:iCs/>
-          </w:rPr>
-          <w:t>\</w:t>
-        </w:r>
-        <w:r>
-          <w:rPr>
-            <w:rStyle w:val="Hyperlink"/>
-            <w:i/>
-            <w:iCs/>
-          </w:rPr>
-          <w:t>sim_1</w:t>
+          <w:t>\\fircls01\data\fds\project_1\sim_1</w:t>
         </w:r>
       </w:hyperlink>
     </w:p>
@@ -451,58 +422,36 @@
           <w:i/>
           <w:iCs/>
         </w:rPr>
-        <w:t>\\fircls01\data\fds\project_1\sim_</w:t>
-      </w:r>
-      <w:r>
+        <w:t>\\fircls01\data\fds\project_1\sim_2</w:t>
+      </w:r>
+    </w:p>
+    <w:p>
+      <w:pPr>
+        <w:pStyle w:val="ReportText"/>
+        <w:ind w:left="360"/>
         <w:rPr>
           <w:i/>
           <w:iCs/>
         </w:rPr>
-        <w:t>2</w:t>
+      </w:pPr>
+      <w:r>
+        <w:rPr>
+          <w:i/>
+          <w:iCs/>
+        </w:rPr>
+        <w:t>\\fircls01\data\fds\project_2\sim_1</w:t>
       </w:r>
     </w:p>
     <w:p>
       <w:pPr>
         <w:pStyle w:val="ReportText"/>
         <w:ind w:left="360"/>
-        <w:rPr>
-          <w:i/>
-          <w:iCs/>
-        </w:rPr>
-      </w:pPr>
-      <w:r>
-        <w:rPr>
-          <w:i/>
-          <w:iCs/>
-        </w:rPr>
-        <w:lastRenderedPageBreak/>
-        <w:t>\\fircls01\data\fds\project_</w:t>
-      </w:r>
-      <w:r>
-        <w:rPr>
-          <w:i/>
-          <w:iCs/>
-        </w:rPr>
-        <w:t>2</w:t>
-      </w:r>
-      <w:r>
-        <w:rPr>
-          <w:i/>
-          <w:iCs/>
-        </w:rPr>
-        <w:t>\sim_1</w:t>
-      </w:r>
+      </w:pPr>
     </w:p>
     <w:p>
       <w:pPr>
         <w:pStyle w:val="ReportText"/>
         <w:ind w:left="360"/>
-      </w:pPr>
-    </w:p>
-    <w:p>
-      <w:pPr>
-        <w:pStyle w:val="ReportText"/>
-        <w:ind w:left="360"/>
         <w:rPr>
           <w:b/>
           <w:bCs/>
@@ -527,14 +476,7 @@
           <w:b/>
           <w:bCs/>
         </w:rPr>
-        <w:t xml:space="preserve"> \\</w:t>
-      </w:r>
-      <w:r>
-        <w:rPr>
-          <w:b/>
-          <w:bCs/>
-        </w:rPr>
-        <w:t>.</w:t>
+        <w:t xml:space="preserve"> \\.</w:t>
       </w:r>
     </w:p>
     <w:p>
@@ -796,6 +738,7 @@
         </w:numPr>
       </w:pPr>
       <w:r>
+        <w:lastRenderedPageBreak/>
         <w:t>Verify the conditions tab whether default conditions do not interfere with the task setup</w:t>
       </w:r>
     </w:p>
@@ -820,12 +763,7 @@
         </w:numPr>
       </w:pPr>
       <w:r>
-        <w:t>To immediately test the created scheduled task click on ‘Task Scheduler Library’ &gt; Locate the created task &gt; Right-click and select run. If setup correctly the script s</w:t>
-      </w:r>
-      <w:bookmarkStart w:id="1" w:name="QuickMark"/>
-      <w:bookmarkEnd w:id="1"/>
-      <w:r>
-        <w:t>hould silently activate and parse the relevant data with updated time stamps. Appropriate logs should also be created</w:t>
+        <w:t>To immediately test the created scheduled task click on ‘Task Scheduler Library’ &gt; Locate the created task &gt; Right-click and select run. If setup correctly the script should silently activate and parse the relevant data with updated time stamps. Appropriate logs should also be created</w:t>
       </w:r>
     </w:p>
     <w:p>
@@ -833,7 +771,6 @@
         <w:pStyle w:val="ReportLevel1"/>
       </w:pPr>
       <w:r>
-        <w:lastRenderedPageBreak/>
         <w:t xml:space="preserve">Application structure (to be </w:t>
       </w:r>
       <w:r>
@@ -1731,10 +1668,7 @@
               <w:pStyle w:val="ReportTableNoSpacing"/>
             </w:pPr>
             <w:r>
-              <w:t>CFL number</w:t>
-            </w:r>
-            <w:r>
-              <w:t xml:space="preserve"> – simulation time plot</w:t>
+              <w:t>CFL number – simulation time plot</w:t>
             </w:r>
           </w:p>
         </w:tc>
@@ -1778,10 +1712,7 @@
               <w:pStyle w:val="ReportTableNoSpacing"/>
             </w:pPr>
             <w:r>
-              <w:t>Time per time step</w:t>
-            </w:r>
-            <w:r>
-              <w:t xml:space="preserve"> – simulation time plot</w:t>
+              <w:t>Time per time step – simulation time plot</w:t>
             </w:r>
           </w:p>
         </w:tc>
@@ -1825,10 +1756,7 @@
               <w:pStyle w:val="ReportTableNoSpacing"/>
             </w:pPr>
             <w:r>
-              <w:t>Min divergence</w:t>
-            </w:r>
-            <w:r>
-              <w:t xml:space="preserve"> – simulation time plot</w:t>
+              <w:t>Min divergence – simulation time plot</w:t>
             </w:r>
           </w:p>
         </w:tc>
@@ -1846,6 +1774,7 @@
               <w:pStyle w:val="ReportTableNoSpacing"/>
             </w:pPr>
             <w:r>
+              <w:lastRenderedPageBreak/>
               <w:t>max_div</w:t>
             </w:r>
           </w:p>
@@ -1872,10 +1801,7 @@
               <w:pStyle w:val="ReportTableNoSpacing"/>
             </w:pPr>
             <w:r>
-              <w:t>Max divergence</w:t>
-            </w:r>
-            <w:r>
-              <w:t xml:space="preserve"> – simulation time plot</w:t>
+              <w:t>Max divergence – simulation time plot</w:t>
             </w:r>
           </w:p>
         </w:tc>
@@ -1919,10 +1845,7 @@
               <w:pStyle w:val="ReportTableNoSpacing"/>
             </w:pPr>
             <w:r>
-              <w:t>VN number</w:t>
-            </w:r>
-            <w:r>
-              <w:t xml:space="preserve"> – simulation time plot</w:t>
+              <w:t>VN number – simulation time plot</w:t>
             </w:r>
           </w:p>
         </w:tc>
@@ -1966,10 +1889,7 @@
               <w:pStyle w:val="ReportTableNoSpacing"/>
             </w:pPr>
             <w:r>
-              <w:t>HRR</w:t>
-            </w:r>
-            <w:r>
-              <w:t xml:space="preserve"> – simulation time plot</w:t>
+              <w:t>HRR – simulation time plot</w:t>
             </w:r>
           </w:p>
         </w:tc>
@@ -2013,10 +1933,7 @@
               <w:pStyle w:val="ReportTableNoSpacing"/>
             </w:pPr>
             <w:r>
-              <w:t>Velocity error</w:t>
-            </w:r>
-            <w:r>
-              <w:t xml:space="preserve"> – simulation time plot</w:t>
+              <w:t>Velocity error – simulation time plot</w:t>
             </w:r>
           </w:p>
         </w:tc>
@@ -2060,10 +1977,7 @@
               <w:pStyle w:val="ReportTableNoSpacing"/>
             </w:pPr>
             <w:r>
-              <w:t>Pressure error</w:t>
-            </w:r>
-            <w:r>
-              <w:t xml:space="preserve"> – simulation time plot</w:t>
+              <w:t>Pressure error – simulation time plot</w:t>
             </w:r>
           </w:p>
         </w:tc>
@@ -2107,10 +2021,7 @@
               <w:pStyle w:val="ReportTableNoSpacing"/>
             </w:pPr>
             <w:r>
-              <w:t>Pressure iterations</w:t>
-            </w:r>
-            <w:r>
-              <w:t xml:space="preserve"> – simulation time plot</w:t>
+              <w:t>Pressure iterations – simulation time plot</w:t>
             </w:r>
           </w:p>
         </w:tc>
@@ -2198,13 +2109,7 @@
               <w:pStyle w:val="ReportTableNoSpacing"/>
             </w:pPr>
             <w:r>
-              <w:t xml:space="preserve">Max </w:t>
-            </w:r>
-            <w:r>
-              <w:t>divergence</w:t>
-            </w:r>
-            <w:r>
-              <w:t xml:space="preserve"> location plot</w:t>
+              <w:t>Max divergence location plot</w:t>
             </w:r>
           </w:p>
         </w:tc>
@@ -2248,10 +2153,7 @@
               <w:pStyle w:val="ReportTableNoSpacing"/>
             </w:pPr>
             <w:r>
-              <w:t>Min</w:t>
-            </w:r>
-            <w:r>
-              <w:t xml:space="preserve"> divergence location plot</w:t>
+              <w:t>Min divergence location plot</w:t>
             </w:r>
           </w:p>
         </w:tc>
@@ -2295,13 +2197,7 @@
               <w:pStyle w:val="ReportTableNoSpacing"/>
             </w:pPr>
             <w:r>
-              <w:t xml:space="preserve">Max </w:t>
-            </w:r>
-            <w:r>
-              <w:t>CFL</w:t>
-            </w:r>
-            <w:r>
-              <w:t xml:space="preserve"> number location plot</w:t>
+              <w:t>Max CFL number location plot</w:t>
             </w:r>
           </w:p>
         </w:tc>
@@ -2345,13 +2241,7 @@
               <w:pStyle w:val="ReportTableNoSpacing"/>
             </w:pPr>
             <w:r>
-              <w:t xml:space="preserve">Max </w:t>
-            </w:r>
-            <w:r>
-              <w:t>velocity error</w:t>
-            </w:r>
-            <w:r>
-              <w:t xml:space="preserve"> location plot</w:t>
+              <w:t>Max velocity error location plot</w:t>
             </w:r>
           </w:p>
         </w:tc>
@@ -2395,16 +2285,7 @@
               <w:pStyle w:val="ReportTableNoSpacing"/>
             </w:pPr>
             <w:r>
-              <w:t xml:space="preserve">Max </w:t>
-            </w:r>
-            <w:r>
-              <w:t>pressure error</w:t>
-            </w:r>
-            <w:r>
-              <w:t xml:space="preserve"> location plot</w:t>
-            </w:r>
-            <w:r>
-              <w:t xml:space="preserve"> (available only for v6.7.3)</w:t>
+              <w:t>Max pressure error location plot (available only for v6.7.3)</w:t>
             </w:r>
           </w:p>
         </w:tc>
@@ -2565,10 +2446,7 @@
               <w:pStyle w:val="ReportTableNoSpacing"/>
             </w:pPr>
             <w:r>
-              <w:t xml:space="preserve">Parses </w:t>
-            </w:r>
-            <w:r>
-              <w:t>obstruction information</w:t>
+              <w:t>Parses obstruction information</w:t>
             </w:r>
           </w:p>
         </w:tc>
@@ -2657,7 +2535,6 @@
           <w:bCs/>
           <w:u w:val="single"/>
         </w:rPr>
-        <w:lastRenderedPageBreak/>
         <w:t>File sim_info.json</w:t>
       </w:r>
     </w:p>
@@ -3213,6 +3090,7 @@
               <w:rPr>
                 <w:bCs/>
               </w:rPr>
+              <w:lastRenderedPageBreak/>
               <w:t>grid_size</w:t>
             </w:r>
           </w:p>
@@ -3896,7 +3774,15 @@
               <w:rPr>
                 <w:bCs/>
               </w:rPr>
-              <w:t>Max_HRR_t</w:t>
+              <w:t>t</w:t>
+            </w:r>
+            <w:bookmarkStart w:id="1" w:name="QuickMark"/>
+            <w:bookmarkEnd w:id="1"/>
+            <w:r>
+              <w:rPr>
+                <w:bCs/>
+              </w:rPr>
+              <w:t>ime_max_HRR</w:t>
             </w:r>
           </w:p>
         </w:tc>
@@ -4204,7 +4090,13 @@
               <w:rPr>
                 <w:bCs/>
               </w:rPr>
-              <w:t>gr_resd</w:t>
+              <w:t>gr_</w:t>
+            </w:r>
+            <w:r>
+              <w:rPr>
+                <w:bCs/>
+              </w:rPr>
+              <w:t>rate_err</w:t>
             </w:r>
           </w:p>
         </w:tc>
@@ -4307,22 +4199,7 @@
         <w:pStyle w:val="ReportText"/>
       </w:pPr>
       <w:r>
-        <w:t xml:space="preserve">Contains </w:t>
-      </w:r>
-      <w:r>
-        <w:t>VN</w:t>
-      </w:r>
-      <w:r>
-        <w:t xml:space="preserve"> </w:t>
-      </w:r>
-      <w:r>
-        <w:t xml:space="preserve">number </w:t>
-      </w:r>
-      <w:r>
-        <w:t>numerical data and absolute model location of each data point for each mesh</w:t>
-      </w:r>
-      <w:r>
-        <w:t>.</w:t>
+        <w:t>Contains VN number numerical data and absolute model location of each data point for each mesh.</w:t>
       </w:r>
     </w:p>
     <w:p>
@@ -4348,13 +4225,7 @@
         <w:pStyle w:val="ReportText"/>
       </w:pPr>
       <w:r>
-        <w:t xml:space="preserve">Contains </w:t>
-      </w:r>
-      <w:r>
-        <w:t>max divergence</w:t>
-      </w:r>
-      <w:r>
-        <w:t xml:space="preserve"> numerical data and absolute model location of each data point for each mesh.</w:t>
+        <w:t>Contains max divergence numerical data and absolute model location of each data point for each mesh.</w:t>
       </w:r>
     </w:p>
     <w:p>
@@ -4380,13 +4251,7 @@
         <w:pStyle w:val="ReportText"/>
       </w:pPr>
       <w:r>
-        <w:t xml:space="preserve">Contains </w:t>
-      </w:r>
-      <w:r>
-        <w:t>min</w:t>
-      </w:r>
-      <w:r>
-        <w:t xml:space="preserve"> divergence numerical data and absolute model location of each data point for each mesh.</w:t>
+        <w:t>Contains min divergence numerical data and absolute model location of each data point for each mesh.</w:t>
       </w:r>
     </w:p>
     <w:p>
@@ -4436,6 +4301,7 @@
         </w:numPr>
       </w:pPr>
       <w:r>
+        <w:lastRenderedPageBreak/>
         <w:t>Time step size</w:t>
       </w:r>
     </w:p>
@@ -4498,16 +4364,7 @@
         <w:pStyle w:val="ReportText"/>
       </w:pPr>
       <w:r>
-        <w:t xml:space="preserve">Contains </w:t>
-      </w:r>
-      <w:r>
-        <w:t>radiation energy loss to boundaries</w:t>
-      </w:r>
-      <w:r>
-        <w:t xml:space="preserve"> numerical data </w:t>
-      </w:r>
-      <w:r>
-        <w:t>for each mesh where available.</w:t>
+        <w:t>Contains radiation energy loss to boundaries numerical data for each mesh where available.</w:t>
       </w:r>
     </w:p>
     <w:p>
@@ -4533,13 +4390,7 @@
         <w:pStyle w:val="ReportText"/>
       </w:pPr>
       <w:r>
-        <w:t xml:space="preserve">Contains </w:t>
-      </w:r>
-      <w:r>
-        <w:t>heat release rate</w:t>
-      </w:r>
-      <w:r>
-        <w:t xml:space="preserve"> numerical data for each mesh where available.</w:t>
+        <w:t>Contains heat release rate numerical data for each mesh where available.</w:t>
       </w:r>
     </w:p>
     <w:p>
@@ -4565,16 +4416,7 @@
         <w:pStyle w:val="ReportText"/>
       </w:pPr>
       <w:r>
-        <w:t xml:space="preserve">Contains </w:t>
-      </w:r>
-      <w:r>
-        <w:t>langrange points</w:t>
-      </w:r>
-      <w:r>
-        <w:t xml:space="preserve"> numerical data for each mesh where available</w:t>
-      </w:r>
-      <w:r>
-        <w:t>.</w:t>
+        <w:t>Contains langrange points numerical data for each mesh where available.</w:t>
       </w:r>
     </w:p>
     <w:p>
@@ -4611,7 +4453,6 @@
         <w:pStyle w:val="ReportLevel2"/>
       </w:pPr>
       <w:r>
-        <w:lastRenderedPageBreak/>
         <w:t>Images</w:t>
       </w:r>
     </w:p>
@@ -4930,6 +4771,7 @@
         <w:pStyle w:val="ReportLevel2"/>
       </w:pPr>
       <w:r>
+        <w:lastRenderedPageBreak/>
         <w:t>Runtime prediction model</w:t>
       </w:r>
     </w:p>
@@ -11393,6 +11235,7 @@
     <w:lsdException w:name="HTML Sample" w:semiHidden="1" w:unhideWhenUsed="1"/>
     <w:lsdException w:name="HTML Typewriter" w:semiHidden="1" w:unhideWhenUsed="1"/>
     <w:lsdException w:name="HTML Variable" w:semiHidden="1" w:unhideWhenUsed="1"/>
+    <w:lsdException w:name="Normal Table" w:semiHidden="1" w:unhideWhenUsed="1"/>
     <w:lsdException w:name="annotation subject" w:semiHidden="1" w:unhideWhenUsed="1"/>
     <w:lsdException w:name="No List" w:semiHidden="1" w:unhideWhenUsed="1"/>
     <w:lsdException w:name="Outline List 1" w:semiHidden="1" w:unhideWhenUsed="1"/>
@@ -11439,8 +11282,10 @@
     <w:lsdException w:name="Table Subtle 2" w:semiHidden="1" w:unhideWhenUsed="1"/>
     <w:lsdException w:name="Table Web 1" w:semiHidden="1" w:unhideWhenUsed="1"/>
     <w:lsdException w:name="Table Web 2" w:semiHidden="1" w:unhideWhenUsed="1"/>
+    <w:lsdException w:name="Table Web 3" w:semiHidden="1" w:unhideWhenUsed="1"/>
     <w:lsdException w:name="Balloon Text" w:semiHidden="1" w:unhideWhenUsed="1"/>
     <w:lsdException w:name="Table Grid" w:uiPriority="0"/>
+    <w:lsdException w:name="Table Theme" w:semiHidden="1" w:unhideWhenUsed="1"/>
     <w:lsdException w:name="Placeholder Text" w:semiHidden="1"/>
     <w:lsdException w:name="No Spacing" w:semiHidden="1" w:uiPriority="1" w:qFormat="1"/>
     <w:lsdException w:name="Light Shading" w:uiPriority="60"/>
@@ -14278,7 +14123,7 @@
     <w:charset w:val="00"/>
     <w:family w:val="roman"/>
     <w:pitch w:val="variable"/>
-    <w:sig w:usb0="E0002AFF" w:usb1="C0007843" w:usb2="00000009" w:usb3="00000000" w:csb0="000001FF" w:csb1="00000000"/>
+    <w:sig w:usb0="E0002EFF" w:usb1="C000785B" w:usb2="00000009" w:usb3="00000000" w:csb0="000001FF" w:csb1="00000000"/>
   </w:font>
   <w:font w:name="Courier New">
     <w:panose1 w:val="02070309020205020404"/>
@@ -14295,7 +14140,7 @@
     <w:sig w:usb0="00000000" w:usb1="10000000" w:usb2="00000000" w:usb3="00000000" w:csb0="80000000" w:csb1="00000000"/>
   </w:font>
   <w:font w:name="MS Mincho">
-    <w:altName w:val="ＭＳ 明朝"/>
+    <w:altName w:val="MS Mincho"/>
     <w:panose1 w:val="02020609040205080304"/>
     <w:charset w:val="80"/>
     <w:family w:val="modern"/>
@@ -14315,7 +14160,7 @@
     <w:charset w:val="00"/>
     <w:family w:val="swiss"/>
     <w:pitch w:val="variable"/>
-    <w:sig w:usb0="E0002AFF" w:usb1="C0007843" w:usb2="00000009" w:usb3="00000000" w:csb0="000001FF" w:csb1="00000000"/>
+    <w:sig w:usb0="E0002EFF" w:usb1="C000785B" w:usb2="00000009" w:usb3="00000000" w:csb0="000001FF" w:csb1="00000000"/>
   </w:font>
   <w:font w:name="MS Gothic">
     <w:altName w:val="ＭＳ ゴシック"/>
@@ -14337,7 +14182,7 @@
     <w:charset w:val="00"/>
     <w:family w:val="swiss"/>
     <w:pitch w:val="variable"/>
-    <w:sig w:usb0="E0002AFF" w:usb1="4000ACFF" w:usb2="00000001" w:usb3="00000000" w:csb0="000001FF" w:csb1="00000000"/>
+    <w:sig w:usb0="E4002EFF" w:usb1="C000247B" w:usb2="00000009" w:usb3="00000000" w:csb0="000001FF" w:csb1="00000000"/>
   </w:font>
   <w:font w:name="Calibri Light">
     <w:panose1 w:val="020F0302020204030204"/>
@@ -14366,6 +14211,7 @@
   <w:rsids>
     <w:rsidRoot w:val="009A4BB6"/>
     <w:rsid w:val="009A4BB6"/>
+    <w:rsid w:val="00A05BF9"/>
   </w:rsids>
   <m:mathPr>
     <m:mathFont m:val="Cambria Math"/>
@@ -14798,7 +14644,6 @@
     <w:uiPriority w:val="1"/>
     <w:semiHidden/>
     <w:unhideWhenUsed/>
-    <w:rsid w:val="009A4BB6"/>
   </w:style>
   <w:style w:type="table" w:default="1" w:styleId="TableNormal">
     <w:name w:val="Normal Table"/>
@@ -15049,24 +14894,24 @@
 </file>
 
 <file path=customXml/item2.xml><?xml version="1.0" encoding="utf-8"?>
+<b:Sources xmlns:b="http://schemas.openxmlformats.org/officeDocument/2006/bibliography" xmlns="http://schemas.openxmlformats.org/officeDocument/2006/bibliography" SelectedStyle="\APASixthEditionOfficeOnline.xsl" StyleName="APA" Version="6"/>
+</file>
+
+<file path=customXml/item3.xml><?xml version="1.0" encoding="utf-8"?>
 <root>
-  <Subject>FDS Diagnostics Tool – User Manual</Subject>
 </root>
 </file>
 
-<file path=customXml/item3.xml><?xml version="1.0" encoding="utf-8"?>
+<file path=customXml/item4.xml><?xml version="1.0" encoding="utf-8"?>
 <root>
   <Ref>fds_diag_manual</Ref>
 </root>
 </file>
 
-<file path=customXml/item4.xml><?xml version="1.0" encoding="utf-8"?>
+<file path=customXml/item5.xml><?xml version="1.0" encoding="utf-8"?>
 <root>
+  <Subject>FDS Diagnostics Tool – User Manual</Subject>
 </root>
-</file>
-
-<file path=customXml/item5.xml><?xml version="1.0" encoding="utf-8"?>
-<b:Sources xmlns:b="http://schemas.openxmlformats.org/officeDocument/2006/bibliography" xmlns="http://schemas.openxmlformats.org/officeDocument/2006/bibliography" SelectedStyle="\APASixthEditionOfficeOnline.xsl" StyleName="APA" Version="6"/>
 </file>
 
 <file path=customXml/itemProps1.xml><?xml version="1.0" encoding="utf-8"?>
@@ -15076,27 +14921,27 @@
 </file>
 
 <file path=customXml/itemProps2.xml><?xml version="1.0" encoding="utf-8"?>
-<ds:datastoreItem xmlns:ds="http://schemas.openxmlformats.org/officeDocument/2006/customXml" ds:itemID="{052B966C-7741-47D1-A617-504A33D8E935}">
+<ds:datastoreItem xmlns:ds="http://schemas.openxmlformats.org/officeDocument/2006/customXml" ds:itemID="{89531859-F380-4D33-8817-E62FF974CC27}">
+  <ds:schemaRefs>
+    <ds:schemaRef ds:uri="http://schemas.openxmlformats.org/officeDocument/2006/bibliography"/>
+  </ds:schemaRefs>
+</ds:datastoreItem>
+</file>
+
+<file path=customXml/itemProps3.xml><?xml version="1.0" encoding="utf-8"?>
+<ds:datastoreItem xmlns:ds="http://schemas.openxmlformats.org/officeDocument/2006/customXml" ds:itemID="{4C70EF7D-1573-4C71-9D29-6757EBF69C49}">
   <ds:schemaRefs/>
 </ds:datastoreItem>
 </file>
 
-<file path=customXml/itemProps3.xml><?xml version="1.0" encoding="utf-8"?>
+<file path=customXml/itemProps4.xml><?xml version="1.0" encoding="utf-8"?>
 <ds:datastoreItem xmlns:ds="http://schemas.openxmlformats.org/officeDocument/2006/customXml" ds:itemID="{66CA5AFA-19A8-42FB-8EA0-F183F3F04B52}">
   <ds:schemaRefs/>
 </ds:datastoreItem>
 </file>
 
-<file path=customXml/itemProps4.xml><?xml version="1.0" encoding="utf-8"?>
-<ds:datastoreItem xmlns:ds="http://schemas.openxmlformats.org/officeDocument/2006/customXml" ds:itemID="{4C70EF7D-1573-4C71-9D29-6757EBF69C49}">
+<file path=customXml/itemProps5.xml><?xml version="1.0" encoding="utf-8"?>
+<ds:datastoreItem xmlns:ds="http://schemas.openxmlformats.org/officeDocument/2006/customXml" ds:itemID="{052B966C-7741-47D1-A617-504A33D8E935}">
   <ds:schemaRefs/>
 </ds:datastoreItem>
-</file>
-
-<file path=customXml/itemProps5.xml><?xml version="1.0" encoding="utf-8"?>
-<ds:datastoreItem xmlns:ds="http://schemas.openxmlformats.org/officeDocument/2006/customXml" ds:itemID="{89531859-F380-4D33-8817-E62FF974CC27}">
-  <ds:schemaRefs>
-    <ds:schemaRef ds:uri="http://schemas.openxmlformats.org/officeDocument/2006/bibliography"/>
-  </ds:schemaRefs>
-</ds:datastoreItem>
 </file>
</xml_diff>

<commit_message>
Added chid scrapping feature
</commit_message>
<xml_diff>
--- a/docs/user_manual.docx
+++ b/docs/user_manual.docx
@@ -2519,6 +2519,8 @@
       <w:r>
         <w:t>/data folder for each simulation output. Contents of each file is explained below:</w:t>
       </w:r>
+      <w:bookmarkStart w:id="1" w:name="QuickMark"/>
+      <w:bookmarkEnd w:id="1"/>
     </w:p>
     <w:p>
       <w:pPr>
@@ -2660,6 +2662,47 @@
               <w:pStyle w:val="ReportInsertPicture"/>
             </w:pPr>
             <w:r>
+              <w:t>chid</w:t>
+            </w:r>
+          </w:p>
+        </w:tc>
+        <w:tc>
+          <w:tcPr>
+            <w:tcW w:w="1134" w:type="dxa"/>
+          </w:tcPr>
+          <w:p>
+            <w:pPr>
+              <w:pStyle w:val="ReportInsertPicture"/>
+            </w:pPr>
+            <w:r>
+              <w:t>-</w:t>
+            </w:r>
+          </w:p>
+        </w:tc>
+        <w:tc>
+          <w:tcPr>
+            <w:tcW w:w="6798" w:type="dxa"/>
+          </w:tcPr>
+          <w:p>
+            <w:pPr>
+              <w:pStyle w:val="ReportInsertPicture"/>
+            </w:pPr>
+            <w:r>
+              <w:t>Simulation ID</w:t>
+            </w:r>
+          </w:p>
+        </w:tc>
+      </w:tr>
+      <w:tr>
+        <w:tc>
+          <w:tcPr>
+            <w:tcW w:w="1696" w:type="dxa"/>
+          </w:tcPr>
+          <w:p>
+            <w:pPr>
+              <w:pStyle w:val="ReportInsertPicture"/>
+            </w:pPr>
+            <w:r>
               <w:t>date_start</w:t>
             </w:r>
           </w:p>
@@ -3031,6 +3074,7 @@
               <w:rPr>
                 <w:bCs/>
               </w:rPr>
+              <w:lastRenderedPageBreak/>
               <w:t>tot_el</w:t>
             </w:r>
           </w:p>
@@ -3090,7 +3134,6 @@
               <w:rPr>
                 <w:bCs/>
               </w:rPr>
-              <w:lastRenderedPageBreak/>
               <w:t>grid_size</w:t>
             </w:r>
           </w:p>
@@ -3774,15 +3817,7 @@
               <w:rPr>
                 <w:bCs/>
               </w:rPr>
-              <w:t>t</w:t>
-            </w:r>
-            <w:bookmarkStart w:id="1" w:name="QuickMark"/>
-            <w:bookmarkEnd w:id="1"/>
-            <w:r>
-              <w:rPr>
-                <w:bCs/>
-              </w:rPr>
-              <w:t>ime_max_HRR</w:t>
+              <w:t>time_max_HRR</w:t>
             </w:r>
           </w:p>
         </w:tc>
@@ -14894,24 +14929,24 @@
 </file>
 
 <file path=customXml/item2.xml><?xml version="1.0" encoding="utf-8"?>
-<b:Sources xmlns:b="http://schemas.openxmlformats.org/officeDocument/2006/bibliography" xmlns="http://schemas.openxmlformats.org/officeDocument/2006/bibliography" SelectedStyle="\APASixthEditionOfficeOnline.xsl" StyleName="APA" Version="6"/>
+<root>
+  <Subject>FDS Diagnostics Tool – User Manual</Subject>
+</root>
 </file>
 
 <file path=customXml/item3.xml><?xml version="1.0" encoding="utf-8"?>
 <root>
+  <Ref>fds_diag_manual</Ref>
 </root>
 </file>
 
 <file path=customXml/item4.xml><?xml version="1.0" encoding="utf-8"?>
 <root>
-  <Ref>fds_diag_manual</Ref>
 </root>
 </file>
 
 <file path=customXml/item5.xml><?xml version="1.0" encoding="utf-8"?>
-<root>
-  <Subject>FDS Diagnostics Tool – User Manual</Subject>
-</root>
+<b:Sources xmlns:b="http://schemas.openxmlformats.org/officeDocument/2006/bibliography" xmlns="http://schemas.openxmlformats.org/officeDocument/2006/bibliography" SelectedStyle="\APASixthEditionOfficeOnline.xsl" StyleName="APA" Version="6"/>
 </file>
 
 <file path=customXml/itemProps1.xml><?xml version="1.0" encoding="utf-8"?>
@@ -14921,27 +14956,27 @@
 </file>
 
 <file path=customXml/itemProps2.xml><?xml version="1.0" encoding="utf-8"?>
+<ds:datastoreItem xmlns:ds="http://schemas.openxmlformats.org/officeDocument/2006/customXml" ds:itemID="{052B966C-7741-47D1-A617-504A33D8E935}">
+  <ds:schemaRefs/>
+</ds:datastoreItem>
+</file>
+
+<file path=customXml/itemProps3.xml><?xml version="1.0" encoding="utf-8"?>
+<ds:datastoreItem xmlns:ds="http://schemas.openxmlformats.org/officeDocument/2006/customXml" ds:itemID="{66CA5AFA-19A8-42FB-8EA0-F183F3F04B52}">
+  <ds:schemaRefs/>
+</ds:datastoreItem>
+</file>
+
+<file path=customXml/itemProps4.xml><?xml version="1.0" encoding="utf-8"?>
+<ds:datastoreItem xmlns:ds="http://schemas.openxmlformats.org/officeDocument/2006/customXml" ds:itemID="{4C70EF7D-1573-4C71-9D29-6757EBF69C49}">
+  <ds:schemaRefs/>
+</ds:datastoreItem>
+</file>
+
+<file path=customXml/itemProps5.xml><?xml version="1.0" encoding="utf-8"?>
 <ds:datastoreItem xmlns:ds="http://schemas.openxmlformats.org/officeDocument/2006/customXml" ds:itemID="{89531859-F380-4D33-8817-E62FF974CC27}">
   <ds:schemaRefs>
     <ds:schemaRef ds:uri="http://schemas.openxmlformats.org/officeDocument/2006/bibliography"/>
   </ds:schemaRefs>
 </ds:datastoreItem>
-</file>
-
-<file path=customXml/itemProps3.xml><?xml version="1.0" encoding="utf-8"?>
-<ds:datastoreItem xmlns:ds="http://schemas.openxmlformats.org/officeDocument/2006/customXml" ds:itemID="{4C70EF7D-1573-4C71-9D29-6757EBF69C49}">
-  <ds:schemaRefs/>
-</ds:datastoreItem>
-</file>
-
-<file path=customXml/itemProps4.xml><?xml version="1.0" encoding="utf-8"?>
-<ds:datastoreItem xmlns:ds="http://schemas.openxmlformats.org/officeDocument/2006/customXml" ds:itemID="{66CA5AFA-19A8-42FB-8EA0-F183F3F04B52}">
-  <ds:schemaRefs/>
-</ds:datastoreItem>
-</file>
-
-<file path=customXml/itemProps5.xml><?xml version="1.0" encoding="utf-8"?>
-<ds:datastoreItem xmlns:ds="http://schemas.openxmlformats.org/officeDocument/2006/customXml" ds:itemID="{052B966C-7741-47D1-A617-504A33D8E935}">
-  <ds:schemaRefs/>
-</ds:datastoreItem>
 </file>
</xml_diff>

<commit_message>
Update documentation and readme file
</commit_message>
<xml_diff>
--- a/docs/user_manual.docx
+++ b/docs/user_manual.docx
@@ -833,7 +833,13 @@
         </w:numPr>
       </w:pPr>
       <w:r>
-        <w:t>Obstruction parses – parses obstructions relevant data from the *.fds file. Processes geometry images in xy, yz, and xz projections which are later used in location plots</w:t>
+        <w:t>Obstruction parse</w:t>
+      </w:r>
+      <w:r>
+        <w:t>r</w:t>
+      </w:r>
+      <w:r>
+        <w:t xml:space="preserve"> – parses obstructions relevant data from the *.fds file. Processes geometry images in xy, yz, and xz projections which are later used in location plots</w:t>
       </w:r>
     </w:p>
     <w:p>
@@ -2519,8 +2525,6 @@
       <w:r>
         <w:t>/data folder for each simulation output. Contents of each file is explained below:</w:t>
       </w:r>
-      <w:bookmarkStart w:id="1" w:name="QuickMark"/>
-      <w:bookmarkEnd w:id="1"/>
     </w:p>
     <w:p>
       <w:pPr>
@@ -4611,6 +4615,8 @@
             <w:pPr>
               <w:pStyle w:val="ReportTableNoSpacing"/>
             </w:pPr>
+            <w:bookmarkStart w:id="1" w:name="QuickMark"/>
+            <w:bookmarkEnd w:id="1"/>
             <w:r>
               <w:t>Simulation has not progressed in the last 24h and no stop condition is declared</w:t>
             </w:r>
@@ -4650,6 +4656,9 @@
             <w:r>
               <w:t>Simulation has not progressed over a time larger than 95% of the moving standard deviation of log intervals for the last 30 logs</w:t>
             </w:r>
+            <w:r>
+              <w:t>.</w:t>
+            </w:r>
           </w:p>
         </w:tc>
       </w:tr>
@@ -4684,6 +4693,9 @@
             </w:pPr>
             <w:r>
               <w:t>Simulation has finished correctly</w:t>
+            </w:r>
+            <w:r>
+              <w:t>.</w:t>
             </w:r>
           </w:p>
         </w:tc>
@@ -14929,24 +14941,24 @@
 </file>
 
 <file path=customXml/item2.xml><?xml version="1.0" encoding="utf-8"?>
+<b:Sources xmlns:b="http://schemas.openxmlformats.org/officeDocument/2006/bibliography" xmlns="http://schemas.openxmlformats.org/officeDocument/2006/bibliography" SelectedStyle="\APASixthEditionOfficeOnline.xsl" StyleName="APA" Version="6"/>
+</file>
+
+<file path=customXml/item3.xml><?xml version="1.0" encoding="utf-8"?>
 <root>
-  <Subject>FDS Diagnostics Tool – User Manual</Subject>
 </root>
 </file>
 
-<file path=customXml/item3.xml><?xml version="1.0" encoding="utf-8"?>
+<file path=customXml/item4.xml><?xml version="1.0" encoding="utf-8"?>
 <root>
   <Ref>fds_diag_manual</Ref>
 </root>
 </file>
 
-<file path=customXml/item4.xml><?xml version="1.0" encoding="utf-8"?>
+<file path=customXml/item5.xml><?xml version="1.0" encoding="utf-8"?>
 <root>
+  <Subject>FDS Diagnostics Tool – User Manual</Subject>
 </root>
-</file>
-
-<file path=customXml/item5.xml><?xml version="1.0" encoding="utf-8"?>
-<b:Sources xmlns:b="http://schemas.openxmlformats.org/officeDocument/2006/bibliography" xmlns="http://schemas.openxmlformats.org/officeDocument/2006/bibliography" SelectedStyle="\APASixthEditionOfficeOnline.xsl" StyleName="APA" Version="6"/>
 </file>
 
 <file path=customXml/itemProps1.xml><?xml version="1.0" encoding="utf-8"?>
@@ -14956,27 +14968,27 @@
 </file>
 
 <file path=customXml/itemProps2.xml><?xml version="1.0" encoding="utf-8"?>
-<ds:datastoreItem xmlns:ds="http://schemas.openxmlformats.org/officeDocument/2006/customXml" ds:itemID="{052B966C-7741-47D1-A617-504A33D8E935}">
+<ds:datastoreItem xmlns:ds="http://schemas.openxmlformats.org/officeDocument/2006/customXml" ds:itemID="{89531859-F380-4D33-8817-E62FF974CC27}">
+  <ds:schemaRefs>
+    <ds:schemaRef ds:uri="http://schemas.openxmlformats.org/officeDocument/2006/bibliography"/>
+  </ds:schemaRefs>
+</ds:datastoreItem>
+</file>
+
+<file path=customXml/itemProps3.xml><?xml version="1.0" encoding="utf-8"?>
+<ds:datastoreItem xmlns:ds="http://schemas.openxmlformats.org/officeDocument/2006/customXml" ds:itemID="{4C70EF7D-1573-4C71-9D29-6757EBF69C49}">
   <ds:schemaRefs/>
 </ds:datastoreItem>
 </file>
 
-<file path=customXml/itemProps3.xml><?xml version="1.0" encoding="utf-8"?>
+<file path=customXml/itemProps4.xml><?xml version="1.0" encoding="utf-8"?>
 <ds:datastoreItem xmlns:ds="http://schemas.openxmlformats.org/officeDocument/2006/customXml" ds:itemID="{66CA5AFA-19A8-42FB-8EA0-F183F3F04B52}">
   <ds:schemaRefs/>
 </ds:datastoreItem>
 </file>
 
-<file path=customXml/itemProps4.xml><?xml version="1.0" encoding="utf-8"?>
-<ds:datastoreItem xmlns:ds="http://schemas.openxmlformats.org/officeDocument/2006/customXml" ds:itemID="{4C70EF7D-1573-4C71-9D29-6757EBF69C49}">
+<file path=customXml/itemProps5.xml><?xml version="1.0" encoding="utf-8"?>
+<ds:datastoreItem xmlns:ds="http://schemas.openxmlformats.org/officeDocument/2006/customXml" ds:itemID="{052B966C-7741-47D1-A617-504A33D8E935}">
   <ds:schemaRefs/>
 </ds:datastoreItem>
-</file>
-
-<file path=customXml/itemProps5.xml><?xml version="1.0" encoding="utf-8"?>
-<ds:datastoreItem xmlns:ds="http://schemas.openxmlformats.org/officeDocument/2006/customXml" ds:itemID="{89531859-F380-4D33-8817-E62FF974CC27}">
-  <ds:schemaRefs>
-    <ds:schemaRef ds:uri="http://schemas.openxmlformats.org/officeDocument/2006/bibliography"/>
-  </ds:schemaRefs>
-</ds:datastoreItem>
 </file>
</xml_diff>